<commit_message>
cambio pantalla de inicio
</commit_message>
<xml_diff>
--- a/comunicacionApp.docx
+++ b/comunicacionApp.docx
@@ -1187,6 +1187,80 @@
         <mc:AlternateContent>
           <mc:Choice Requires="wps">
             <w:drawing>
+              <wp:anchor distT="0" distB="0" distL="114300" distR="114300" simplePos="0" relativeHeight="251699200" behindDoc="0" locked="0" layoutInCell="1" allowOverlap="1">
+                <wp:simplePos x="0" y="0"/>
+                <wp:positionH relativeFrom="column">
+                  <wp:posOffset>1892007</wp:posOffset>
+                </wp:positionH>
+                <wp:positionV relativeFrom="paragraph">
+                  <wp:posOffset>258640</wp:posOffset>
+                </wp:positionV>
+                <wp:extent cx="1990578" cy="400930"/>
+                <wp:effectExtent l="0" t="0" r="67310" b="75565"/>
+                <wp:wrapNone/>
+                <wp:docPr id="2" name="Conector recto de flecha 2"/>
+                <wp:cNvGraphicFramePr/>
+                <a:graphic xmlns:a="http://schemas.openxmlformats.org/drawingml/2006/main">
+                  <a:graphicData uri="http://schemas.microsoft.com/office/word/2010/wordprocessingShape">
+                    <wps:wsp>
+                      <wps:cNvCnPr/>
+                      <wps:spPr>
+                        <a:xfrm>
+                          <a:off x="0" y="0"/>
+                          <a:ext cx="1990578" cy="400930"/>
+                        </a:xfrm>
+                        <a:prstGeom prst="straightConnector1">
+                          <a:avLst/>
+                        </a:prstGeom>
+                        <a:ln>
+                          <a:prstDash val="lgDash"/>
+                          <a:tailEnd type="triangle"/>
+                        </a:ln>
+                      </wps:spPr>
+                      <wps:style>
+                        <a:lnRef idx="1">
+                          <a:schemeClr val="accent1"/>
+                        </a:lnRef>
+                        <a:fillRef idx="0">
+                          <a:schemeClr val="accent1"/>
+                        </a:fillRef>
+                        <a:effectRef idx="0">
+                          <a:schemeClr val="accent1"/>
+                        </a:effectRef>
+                        <a:fontRef idx="minor">
+                          <a:schemeClr val="tx1"/>
+                        </a:fontRef>
+                      </wps:style>
+                      <wps:bodyPr/>
+                    </wps:wsp>
+                  </a:graphicData>
+                </a:graphic>
+              </wp:anchor>
+            </w:drawing>
+          </mc:Choice>
+          <mc:Fallback>
+            <w:pict>
+              <v:shapetype w14:anchorId="56D447B1" id="_x0000_t32" coordsize="21600,21600" o:spt="32" o:oned="t" path="m,l21600,21600e" filled="f">
+                <v:path arrowok="t" fillok="f" o:connecttype="none"/>
+                <o:lock v:ext="edit" shapetype="t"/>
+              </v:shapetype>
+              <v:shape id="Conector recto de flecha 2" o:spid="_x0000_s1026" type="#_x0000_t32" style="position:absolute;margin-left:149pt;margin-top:20.35pt;width:156.75pt;height:31.55pt;z-index:251699200;visibility:visible;mso-wrap-style:square;mso-wrap-distance-left:9pt;mso-wrap-distance-top:0;mso-wrap-distance-right:9pt;mso-wrap-distance-bottom:0;mso-position-horizontal:absolute;mso-position-horizontal-relative:text;mso-position-vertical:absolute;mso-position-vertical-relative:text" o:gfxdata="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" strokecolor="#4472c4 [3204]" strokeweight=".5pt">
+                <v:stroke dashstyle="longDash" endarrow="block" joinstyle="miter"/>
+              </v:shape>
+            </w:pict>
+          </mc:Fallback>
+        </mc:AlternateContent>
+      </w:r>
+      <w:r>
+        <w:rPr>
+          <w:rFonts w:ascii="Arial" w:hAnsi="Arial" w:cs="Arial"/>
+          <w:noProof/>
+          <w:sz w:val="20"/>
+          <w:szCs w:val="20"/>
+        </w:rPr>
+        <mc:AlternateContent>
+          <mc:Choice Requires="wps">
+            <w:drawing>
               <wp:anchor distT="0" distB="0" distL="114300" distR="114300" simplePos="0" relativeHeight="251697152" behindDoc="0" locked="0" layoutInCell="1" allowOverlap="1">
                 <wp:simplePos x="0" y="0"/>
                 <wp:positionH relativeFrom="column">
@@ -1248,7 +1322,7 @@
           </mc:Choice>
           <mc:Fallback>
             <w:pict>
-              <v:shapetype w14:anchorId="75AD4A60" id="_x0000_t38" coordsize="21600,21600" o:spt="38" o:oned="t" path="m,c@0,0@1,5400@1,10800@1,16200@2,21600,21600,21600e" filled="f">
+              <v:shapetype w14:anchorId="1786C400" id="_x0000_t38" coordsize="21600,21600" o:spt="38" o:oned="t" path="m,c@0,0@1,5400@1,10800@1,16200@2,21600,21600,21600e" filled="f">
                 <v:formulas>
                   <v:f eqn="mid #0 0"/>
                   <v:f eqn="val #0"/>
@@ -1277,226 +1351,6 @@
           <w:szCs w:val="20"/>
         </w:rPr>
       </w:pPr>
-      <w:r>
-        <w:rPr>
-          <w:rFonts w:ascii="Arial" w:hAnsi="Arial" w:cs="Arial"/>
-          <w:noProof/>
-          <w:sz w:val="20"/>
-          <w:szCs w:val="20"/>
-        </w:rPr>
-        <mc:AlternateContent>
-          <mc:Choice Requires="wps">
-            <w:drawing>
-              <wp:anchor distT="0" distB="0" distL="114300" distR="114300" simplePos="0" relativeHeight="251696128" behindDoc="0" locked="0" layoutInCell="1" allowOverlap="1">
-                <wp:simplePos x="0" y="0"/>
-                <wp:positionH relativeFrom="column">
-                  <wp:posOffset>4738370</wp:posOffset>
-                </wp:positionH>
-                <wp:positionV relativeFrom="paragraph">
-                  <wp:posOffset>151130</wp:posOffset>
-                </wp:positionV>
-                <wp:extent cx="3333750" cy="1304925"/>
-                <wp:effectExtent l="0" t="0" r="114300" b="47625"/>
-                <wp:wrapNone/>
-                <wp:docPr id="195" name="Conector: curvado 195"/>
-                <wp:cNvGraphicFramePr/>
-                <a:graphic xmlns:a="http://schemas.openxmlformats.org/drawingml/2006/main">
-                  <a:graphicData uri="http://schemas.microsoft.com/office/word/2010/wordprocessingShape">
-                    <wps:wsp>
-                      <wps:cNvCnPr/>
-                      <wps:spPr>
-                        <a:xfrm>
-                          <a:off x="0" y="0"/>
-                          <a:ext cx="3333750" cy="1304925"/>
-                        </a:xfrm>
-                        <a:prstGeom prst="curvedConnector3">
-                          <a:avLst>
-                            <a:gd name="adj1" fmla="val 102395"/>
-                          </a:avLst>
-                        </a:prstGeom>
-                        <a:ln>
-                          <a:prstDash val="lgDash"/>
-                          <a:tailEnd type="triangle"/>
-                        </a:ln>
-                      </wps:spPr>
-                      <wps:style>
-                        <a:lnRef idx="1">
-                          <a:schemeClr val="accent1"/>
-                        </a:lnRef>
-                        <a:fillRef idx="0">
-                          <a:schemeClr val="accent1"/>
-                        </a:fillRef>
-                        <a:effectRef idx="0">
-                          <a:schemeClr val="accent1"/>
-                        </a:effectRef>
-                        <a:fontRef idx="minor">
-                          <a:schemeClr val="tx1"/>
-                        </a:fontRef>
-                      </wps:style>
-                      <wps:bodyPr/>
-                    </wps:wsp>
-                  </a:graphicData>
-                </a:graphic>
-                <wp14:sizeRelH relativeFrom="margin">
-                  <wp14:pctWidth>0</wp14:pctWidth>
-                </wp14:sizeRelH>
-                <wp14:sizeRelV relativeFrom="margin">
-                  <wp14:pctHeight>0</wp14:pctHeight>
-                </wp14:sizeRelV>
-              </wp:anchor>
-            </w:drawing>
-          </mc:Choice>
-          <mc:Fallback>
-            <w:pict>
-              <v:shape w14:anchorId="792A3B06" id="Conector: curvado 195" o:spid="_x0000_s1026" type="#_x0000_t38" style="position:absolute;margin-left:373.1pt;margin-top:11.9pt;width:262.5pt;height:102.75pt;z-index:251696128;visibility:visible;mso-wrap-style:square;mso-width-percent:0;mso-height-percent:0;mso-wrap-distance-left:9pt;mso-wrap-distance-top:0;mso-wrap-distance-right:9pt;mso-wrap-distance-bottom:0;mso-position-horizontal:absolute;mso-position-horizontal-relative:text;mso-position-vertical:absolute;mso-position-vertical-relative:text;mso-width-percent:0;mso-height-percent:0;mso-width-relative:margin;mso-height-relative:margin" o:gfxdata="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" adj="22117" strokecolor="#4472c4 [3204]" strokeweight=".5pt">
-                <v:stroke dashstyle="longDash" endarrow="block" joinstyle="miter"/>
-              </v:shape>
-            </w:pict>
-          </mc:Fallback>
-        </mc:AlternateContent>
-      </w:r>
-      <w:r>
-        <w:rPr>
-          <w:rFonts w:ascii="Arial" w:hAnsi="Arial" w:cs="Arial"/>
-          <w:noProof/>
-          <w:sz w:val="20"/>
-          <w:szCs w:val="20"/>
-        </w:rPr>
-        <mc:AlternateContent>
-          <mc:Choice Requires="wps">
-            <w:drawing>
-              <wp:anchor distT="0" distB="0" distL="114300" distR="114300" simplePos="0" relativeHeight="251687936" behindDoc="0" locked="0" layoutInCell="1" allowOverlap="1">
-                <wp:simplePos x="0" y="0"/>
-                <wp:positionH relativeFrom="column">
-                  <wp:posOffset>1985645</wp:posOffset>
-                </wp:positionH>
-                <wp:positionV relativeFrom="paragraph">
-                  <wp:posOffset>46990</wp:posOffset>
-                </wp:positionV>
-                <wp:extent cx="1971675" cy="257175"/>
-                <wp:effectExtent l="0" t="57150" r="28575" b="28575"/>
-                <wp:wrapNone/>
-                <wp:docPr id="27" name="Conector recto de flecha 27"/>
-                <wp:cNvGraphicFramePr/>
-                <a:graphic xmlns:a="http://schemas.openxmlformats.org/drawingml/2006/main">
-                  <a:graphicData uri="http://schemas.microsoft.com/office/word/2010/wordprocessingShape">
-                    <wps:wsp>
-                      <wps:cNvCnPr/>
-                      <wps:spPr>
-                        <a:xfrm flipH="1" flipV="1">
-                          <a:off x="0" y="0"/>
-                          <a:ext cx="1971675" cy="257175"/>
-                        </a:xfrm>
-                        <a:prstGeom prst="straightConnector1">
-                          <a:avLst/>
-                        </a:prstGeom>
-                        <a:ln>
-                          <a:tailEnd type="triangle"/>
-                        </a:ln>
-                      </wps:spPr>
-                      <wps:style>
-                        <a:lnRef idx="1">
-                          <a:schemeClr val="accent1"/>
-                        </a:lnRef>
-                        <a:fillRef idx="0">
-                          <a:schemeClr val="accent1"/>
-                        </a:fillRef>
-                        <a:effectRef idx="0">
-                          <a:schemeClr val="accent1"/>
-                        </a:effectRef>
-                        <a:fontRef idx="minor">
-                          <a:schemeClr val="tx1"/>
-                        </a:fontRef>
-                      </wps:style>
-                      <wps:bodyPr/>
-                    </wps:wsp>
-                  </a:graphicData>
-                </a:graphic>
-              </wp:anchor>
-            </w:drawing>
-          </mc:Choice>
-          <mc:Fallback>
-            <w:pict>
-              <v:shapetype w14:anchorId="0C8CB26D" id="_x0000_t32" coordsize="21600,21600" o:spt="32" o:oned="t" path="m,l21600,21600e" filled="f">
-                <v:path arrowok="t" fillok="f" o:connecttype="none"/>
-                <o:lock v:ext="edit" shapetype="t"/>
-              </v:shapetype>
-              <v:shape id="Conector recto de flecha 27" o:spid="_x0000_s1026" type="#_x0000_t32" style="position:absolute;margin-left:156.35pt;margin-top:3.7pt;width:155.25pt;height:20.25pt;flip:x y;z-index:251687936;visibility:visible;mso-wrap-style:square;mso-wrap-distance-left:9pt;mso-wrap-distance-top:0;mso-wrap-distance-right:9pt;mso-wrap-distance-bottom:0;mso-position-horizontal:absolute;mso-position-horizontal-relative:text;mso-position-vertical:absolute;mso-position-vertical-relative:text" o:gfxdata="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" strokecolor="#4472c4 [3204]" strokeweight=".5pt">
-                <v:stroke endarrow="block" joinstyle="miter"/>
-              </v:shape>
-            </w:pict>
-          </mc:Fallback>
-        </mc:AlternateContent>
-      </w:r>
-      <w:r>
-        <w:rPr>
-          <w:rFonts w:ascii="Arial" w:hAnsi="Arial" w:cs="Arial"/>
-          <w:noProof/>
-          <w:sz w:val="20"/>
-          <w:szCs w:val="20"/>
-        </w:rPr>
-        <mc:AlternateContent>
-          <mc:Choice Requires="wps">
-            <w:drawing>
-              <wp:anchor distT="0" distB="0" distL="114300" distR="114300" simplePos="0" relativeHeight="251686912" behindDoc="0" locked="0" layoutInCell="1" allowOverlap="1">
-                <wp:simplePos x="0" y="0"/>
-                <wp:positionH relativeFrom="column">
-                  <wp:posOffset>1928495</wp:posOffset>
-                </wp:positionH>
-                <wp:positionV relativeFrom="paragraph">
-                  <wp:posOffset>180340</wp:posOffset>
-                </wp:positionV>
-                <wp:extent cx="2152650" cy="1562100"/>
-                <wp:effectExtent l="0" t="0" r="57150" b="57150"/>
-                <wp:wrapNone/>
-                <wp:docPr id="26" name="Conector recto de flecha 26"/>
-                <wp:cNvGraphicFramePr/>
-                <a:graphic xmlns:a="http://schemas.openxmlformats.org/drawingml/2006/main">
-                  <a:graphicData uri="http://schemas.microsoft.com/office/word/2010/wordprocessingShape">
-                    <wps:wsp>
-                      <wps:cNvCnPr/>
-                      <wps:spPr>
-                        <a:xfrm>
-                          <a:off x="0" y="0"/>
-                          <a:ext cx="2152650" cy="1562100"/>
-                        </a:xfrm>
-                        <a:prstGeom prst="straightConnector1">
-                          <a:avLst/>
-                        </a:prstGeom>
-                        <a:ln>
-                          <a:tailEnd type="triangle"/>
-                        </a:ln>
-                      </wps:spPr>
-                      <wps:style>
-                        <a:lnRef idx="1">
-                          <a:schemeClr val="accent1"/>
-                        </a:lnRef>
-                        <a:fillRef idx="0">
-                          <a:schemeClr val="accent1"/>
-                        </a:fillRef>
-                        <a:effectRef idx="0">
-                          <a:schemeClr val="accent1"/>
-                        </a:effectRef>
-                        <a:fontRef idx="minor">
-                          <a:schemeClr val="tx1"/>
-                        </a:fontRef>
-                      </wps:style>
-                      <wps:bodyPr/>
-                    </wps:wsp>
-                  </a:graphicData>
-                </a:graphic>
-              </wp:anchor>
-            </w:drawing>
-          </mc:Choice>
-          <mc:Fallback>
-            <w:pict>
-              <v:shape w14:anchorId="1E440188" id="Conector recto de flecha 26" o:spid="_x0000_s1026" type="#_x0000_t32" style="position:absolute;margin-left:151.85pt;margin-top:14.2pt;width:169.5pt;height:123pt;z-index:251686912;visibility:visible;mso-wrap-style:square;mso-wrap-distance-left:9pt;mso-wrap-distance-top:0;mso-wrap-distance-right:9pt;mso-wrap-distance-bottom:0;mso-position-horizontal:absolute;mso-position-horizontal-relative:text;mso-position-vertical:absolute;mso-position-vertical-relative:text" o:gfxdata="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" strokecolor="#4472c4 [3204]" strokeweight=".5pt">
-                <v:stroke endarrow="block" joinstyle="miter"/>
-              </v:shape>
-            </w:pict>
-          </mc:Fallback>
-        </mc:AlternateContent>
-      </w:r>
       <w:r>
         <w:rPr>
           <w:rFonts w:ascii="Arial" w:hAnsi="Arial" w:cs="Arial"/>
@@ -1630,27 +1484,27 @@
         <mc:AlternateContent>
           <mc:Choice Requires="wps">
             <w:drawing>
-              <wp:anchor distT="0" distB="0" distL="114300" distR="114300" simplePos="0" relativeHeight="251685888" behindDoc="0" locked="0" layoutInCell="1" allowOverlap="1">
+              <wp:anchor distT="0" distB="0" distL="114300" distR="114300" simplePos="0" relativeHeight="251686912" behindDoc="0" locked="0" layoutInCell="1" allowOverlap="1">
                 <wp:simplePos x="0" y="0"/>
                 <wp:positionH relativeFrom="column">
-                  <wp:posOffset>1871345</wp:posOffset>
+                  <wp:posOffset>1927176</wp:posOffset>
                 </wp:positionH>
                 <wp:positionV relativeFrom="paragraph">
-                  <wp:posOffset>159385</wp:posOffset>
+                  <wp:posOffset>7131</wp:posOffset>
                 </wp:positionV>
-                <wp:extent cx="2457450" cy="2847975"/>
-                <wp:effectExtent l="38100" t="38100" r="19050" b="28575"/>
+                <wp:extent cx="2117481" cy="1477693"/>
+                <wp:effectExtent l="0" t="0" r="73660" b="65405"/>
                 <wp:wrapNone/>
-                <wp:docPr id="25" name="Conector recto de flecha 25"/>
+                <wp:docPr id="26" name="Conector recto de flecha 26"/>
                 <wp:cNvGraphicFramePr/>
                 <a:graphic xmlns:a="http://schemas.openxmlformats.org/drawingml/2006/main">
                   <a:graphicData uri="http://schemas.microsoft.com/office/word/2010/wordprocessingShape">
                     <wps:wsp>
                       <wps:cNvCnPr/>
                       <wps:spPr>
-                        <a:xfrm flipH="1" flipV="1">
+                        <a:xfrm>
                           <a:off x="0" y="0"/>
-                          <a:ext cx="2457450" cy="2847975"/>
+                          <a:ext cx="2117481" cy="1477693"/>
                         </a:xfrm>
                         <a:prstGeom prst="straightConnector1">
                           <a:avLst/>
@@ -1677,13 +1531,95 @@
                     </wps:wsp>
                   </a:graphicData>
                 </a:graphic>
+                <wp14:sizeRelH relativeFrom="margin">
+                  <wp14:pctWidth>0</wp14:pctWidth>
+                </wp14:sizeRelH>
+                <wp14:sizeRelV relativeFrom="margin">
+                  <wp14:pctHeight>0</wp14:pctHeight>
+                </wp14:sizeRelV>
               </wp:anchor>
             </w:drawing>
           </mc:Choice>
           <mc:Fallback>
             <w:pict>
-              <v:shape w14:anchorId="2EEE1C63" id="Conector recto de flecha 25" o:spid="_x0000_s1026" type="#_x0000_t32" style="position:absolute;margin-left:147.35pt;margin-top:12.55pt;width:193.5pt;height:224.25pt;flip:x y;z-index:251685888;visibility:visible;mso-wrap-style:square;mso-wrap-distance-left:9pt;mso-wrap-distance-top:0;mso-wrap-distance-right:9pt;mso-wrap-distance-bottom:0;mso-position-horizontal:absolute;mso-position-horizontal-relative:text;mso-position-vertical:absolute;mso-position-vertical-relative:text" o:gfxdata="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" strokecolor="#4472c4 [3204]" strokeweight=".5pt">
+              <v:shape w14:anchorId="5AEAB343" id="Conector recto de flecha 26" o:spid="_x0000_s1026" type="#_x0000_t32" style="position:absolute;margin-left:151.75pt;margin-top:.55pt;width:166.75pt;height:116.35pt;z-index:251686912;visibility:visible;mso-wrap-style:square;mso-width-percent:0;mso-height-percent:0;mso-wrap-distance-left:9pt;mso-wrap-distance-top:0;mso-wrap-distance-right:9pt;mso-wrap-distance-bottom:0;mso-position-horizontal:absolute;mso-position-horizontal-relative:text;mso-position-vertical:absolute;mso-position-vertical-relative:text;mso-width-percent:0;mso-height-percent:0;mso-width-relative:margin;mso-height-relative:margin" o:gfxdata="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" strokecolor="#4472c4 [3204]" strokeweight=".5pt">
                 <v:stroke endarrow="block" joinstyle="miter"/>
+              </v:shape>
+            </w:pict>
+          </mc:Fallback>
+        </mc:AlternateContent>
+      </w:r>
+      <w:r>
+        <w:rPr>
+          <w:rFonts w:ascii="Arial" w:hAnsi="Arial" w:cs="Arial"/>
+          <w:noProof/>
+          <w:sz w:val="20"/>
+          <w:szCs w:val="20"/>
+        </w:rPr>
+        <mc:AlternateContent>
+          <mc:Choice Requires="wps">
+            <w:drawing>
+              <wp:anchor distT="0" distB="0" distL="114300" distR="114300" simplePos="0" relativeHeight="251698176" behindDoc="0" locked="0" layoutInCell="1" allowOverlap="1">
+                <wp:simplePos x="0" y="0"/>
+                <wp:positionH relativeFrom="column">
+                  <wp:posOffset>1892006</wp:posOffset>
+                </wp:positionH>
+                <wp:positionV relativeFrom="paragraph">
+                  <wp:posOffset>182978</wp:posOffset>
+                </wp:positionV>
+                <wp:extent cx="2412609" cy="2797468"/>
+                <wp:effectExtent l="0" t="0" r="64135" b="60325"/>
+                <wp:wrapNone/>
+                <wp:docPr id="1" name="Conector recto de flecha 1"/>
+                <wp:cNvGraphicFramePr/>
+                <a:graphic xmlns:a="http://schemas.openxmlformats.org/drawingml/2006/main">
+                  <a:graphicData uri="http://schemas.microsoft.com/office/word/2010/wordprocessingShape">
+                    <wps:wsp>
+                      <wps:cNvCnPr/>
+                      <wps:spPr>
+                        <a:xfrm>
+                          <a:off x="0" y="0"/>
+                          <a:ext cx="2412609" cy="2797468"/>
+                        </a:xfrm>
+                        <a:prstGeom prst="straightConnector1">
+                          <a:avLst/>
+                        </a:prstGeom>
+                        <a:ln>
+                          <a:prstDash val="lgDash"/>
+                          <a:tailEnd type="triangle"/>
+                        </a:ln>
+                      </wps:spPr>
+                      <wps:style>
+                        <a:lnRef idx="1">
+                          <a:schemeClr val="accent1"/>
+                        </a:lnRef>
+                        <a:fillRef idx="0">
+                          <a:schemeClr val="accent1"/>
+                        </a:fillRef>
+                        <a:effectRef idx="0">
+                          <a:schemeClr val="accent1"/>
+                        </a:effectRef>
+                        <a:fontRef idx="minor">
+                          <a:schemeClr val="tx1"/>
+                        </a:fontRef>
+                      </wps:style>
+                      <wps:bodyPr/>
+                    </wps:wsp>
+                  </a:graphicData>
+                </a:graphic>
+                <wp14:sizeRelH relativeFrom="margin">
+                  <wp14:pctWidth>0</wp14:pctWidth>
+                </wp14:sizeRelH>
+                <wp14:sizeRelV relativeFrom="margin">
+                  <wp14:pctHeight>0</wp14:pctHeight>
+                </wp14:sizeRelV>
+              </wp:anchor>
+            </w:drawing>
+          </mc:Choice>
+          <mc:Fallback>
+            <w:pict>
+              <v:shape w14:anchorId="53FC2505" id="Conector recto de flecha 1" o:spid="_x0000_s1026" type="#_x0000_t32" style="position:absolute;margin-left:149pt;margin-top:14.4pt;width:189.95pt;height:220.25pt;z-index:251698176;visibility:visible;mso-wrap-style:square;mso-width-percent:0;mso-height-percent:0;mso-wrap-distance-left:9pt;mso-wrap-distance-top:0;mso-wrap-distance-right:9pt;mso-wrap-distance-bottom:0;mso-position-horizontal:absolute;mso-position-horizontal-relative:text;mso-position-vertical:absolute;mso-position-vertical-relative:text;mso-width-percent:0;mso-height-percent:0;mso-width-relative:margin;mso-height-relative:margin" o:gfxdata="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" strokecolor="#4472c4 [3204]" strokeweight=".5pt">
+                <v:stroke dashstyle="longDash" endarrow="block" joinstyle="miter"/>
               </v:shape>
             </w:pict>
           </mc:Fallback>
@@ -2049,62 +1985,117 @@
         <mc:AlternateContent>
           <mc:Choice Requires="wps">
             <w:drawing>
-              <wp:anchor distT="0" distB="0" distL="114300" distR="114300" simplePos="0" relativeHeight="251695104" behindDoc="0" locked="0" layoutInCell="1" allowOverlap="1">
+              <wp:anchor distT="0" distB="0" distL="114300" distR="114300" simplePos="0" relativeHeight="251680768" behindDoc="0" locked="0" layoutInCell="1" allowOverlap="1" wp14:anchorId="284FEC6D" wp14:editId="1D2DD868">
                 <wp:simplePos x="0" y="0"/>
                 <wp:positionH relativeFrom="column">
-                  <wp:posOffset>6976745</wp:posOffset>
+                  <wp:posOffset>7357305</wp:posOffset>
                 </wp:positionH>
                 <wp:positionV relativeFrom="paragraph">
-                  <wp:posOffset>1679575</wp:posOffset>
+                  <wp:posOffset>804301</wp:posOffset>
                 </wp:positionV>
-                <wp:extent cx="552450" cy="771525"/>
-                <wp:effectExtent l="0" t="38100" r="57150" b="28575"/>
+                <wp:extent cx="1312692" cy="876300"/>
+                <wp:effectExtent l="0" t="0" r="20955" b="19050"/>
                 <wp:wrapNone/>
-                <wp:docPr id="194" name="Conector recto de flecha 194"/>
+                <wp:docPr id="20" name="Elipse 20"/>
                 <wp:cNvGraphicFramePr/>
                 <a:graphic xmlns:a="http://schemas.openxmlformats.org/drawingml/2006/main">
                   <a:graphicData uri="http://schemas.microsoft.com/office/word/2010/wordprocessingShape">
                     <wps:wsp>
-                      <wps:cNvCnPr/>
+                      <wps:cNvSpPr/>
                       <wps:spPr>
-                        <a:xfrm flipV="1">
+                        <a:xfrm>
                           <a:off x="0" y="0"/>
-                          <a:ext cx="552450" cy="771525"/>
+                          <a:ext cx="1312692" cy="876300"/>
                         </a:xfrm>
-                        <a:prstGeom prst="straightConnector1">
+                        <a:prstGeom prst="ellipse">
                           <a:avLst/>
                         </a:prstGeom>
-                        <a:ln>
-                          <a:prstDash val="lgDash"/>
-                          <a:tailEnd type="triangle"/>
-                        </a:ln>
                       </wps:spPr>
                       <wps:style>
-                        <a:lnRef idx="1">
-                          <a:schemeClr val="accent1"/>
+                        <a:lnRef idx="2">
+                          <a:schemeClr val="accent2"/>
                         </a:lnRef>
-                        <a:fillRef idx="0">
-                          <a:schemeClr val="accent1"/>
+                        <a:fillRef idx="1">
+                          <a:schemeClr val="lt1"/>
                         </a:fillRef>
                         <a:effectRef idx="0">
-                          <a:schemeClr val="accent1"/>
+                          <a:schemeClr val="accent2"/>
                         </a:effectRef>
                         <a:fontRef idx="minor">
-                          <a:schemeClr val="tx1"/>
+                          <a:schemeClr val="dk1"/>
                         </a:fontRef>
                       </wps:style>
-                      <wps:bodyPr/>
+                      <wps:txbx>
+                        <w:txbxContent>
+                          <w:p>
+                            <w:pPr>
+                              <w:jc w:val="center"/>
+                              <w:rPr>
+                                <w:lang w:val="es-ES"/>
+                              </w:rPr>
+                            </w:pPr>
+                            <w:r>
+                              <w:rPr>
+                                <w:lang w:val="es-ES"/>
+                              </w:rPr>
+                              <w:t xml:space="preserve">Agente </w:t>
+                            </w:r>
+                            <w:r>
+                              <w:rPr>
+                                <w:lang w:val="es-ES"/>
+                              </w:rPr>
+                              <w:t>notificación</w:t>
+                            </w:r>
+                          </w:p>
+                        </w:txbxContent>
+                      </wps:txbx>
+                      <wps:bodyPr rot="0" spcFirstLastPara="0" vertOverflow="overflow" horzOverflow="overflow" vert="horz" wrap="square" lIns="91440" tIns="45720" rIns="91440" bIns="45720" numCol="1" spcCol="0" rtlCol="0" fromWordArt="0" anchor="ctr" anchorCtr="0" forceAA="0" compatLnSpc="1">
+                        <a:prstTxWarp prst="textNoShape">
+                          <a:avLst/>
+                        </a:prstTxWarp>
+                        <a:noAutofit/>
+                      </wps:bodyPr>
                     </wps:wsp>
                   </a:graphicData>
                 </a:graphic>
+                <wp14:sizeRelH relativeFrom="margin">
+                  <wp14:pctWidth>0</wp14:pctWidth>
+                </wp14:sizeRelH>
+                <wp14:sizeRelV relativeFrom="margin">
+                  <wp14:pctHeight>0</wp14:pctHeight>
+                </wp14:sizeRelV>
               </wp:anchor>
             </w:drawing>
           </mc:Choice>
           <mc:Fallback>
             <w:pict>
-              <v:shape w14:anchorId="4411FB2C" id="Conector recto de flecha 194" o:spid="_x0000_s1026" type="#_x0000_t32" style="position:absolute;margin-left:549.35pt;margin-top:132.25pt;width:43.5pt;height:60.75pt;flip:y;z-index:251695104;visibility:visible;mso-wrap-style:square;mso-wrap-distance-left:9pt;mso-wrap-distance-top:0;mso-wrap-distance-right:9pt;mso-wrap-distance-bottom:0;mso-position-horizontal:absolute;mso-position-horizontal-relative:text;mso-position-vertical:absolute;mso-position-vertical-relative:text" o:gfxdata="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" strokecolor="#4472c4 [3204]" strokeweight=".5pt">
-                <v:stroke dashstyle="longDash" endarrow="block" joinstyle="miter"/>
-              </v:shape>
+              <v:oval w14:anchorId="284FEC6D" id="Elipse 20" o:spid="_x0000_s1030" style="position:absolute;left:0;text-align:left;margin-left:579.3pt;margin-top:63.35pt;width:103.35pt;height:69pt;z-index:251680768;visibility:visible;mso-wrap-style:square;mso-width-percent:0;mso-height-percent:0;mso-wrap-distance-left:9pt;mso-wrap-distance-top:0;mso-wrap-distance-right:9pt;mso-wrap-distance-bottom:0;mso-position-horizontal:absolute;mso-position-horizontal-relative:text;mso-position-vertical:absolute;mso-position-vertical-relative:text;mso-width-percent:0;mso-height-percent:0;mso-width-relative:margin;mso-height-relative:margin;v-text-anchor:middle" o:gfxdata="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" fillcolor="white [3201]" strokecolor="#ed7d31 [3205]" strokeweight="1pt">
+                <v:stroke joinstyle="miter"/>
+                <v:textbox>
+                  <w:txbxContent>
+                    <w:p>
+                      <w:pPr>
+                        <w:jc w:val="center"/>
+                        <w:rPr>
+                          <w:lang w:val="es-ES"/>
+                        </w:rPr>
+                      </w:pPr>
+                      <w:r>
+                        <w:rPr>
+                          <w:lang w:val="es-ES"/>
+                        </w:rPr>
+                        <w:t xml:space="preserve">Agente </w:t>
+                      </w:r>
+                      <w:r>
+                        <w:rPr>
+                          <w:lang w:val="es-ES"/>
+                        </w:rPr>
+                        <w:t>notificación</w:t>
+                      </w:r>
+                    </w:p>
+                  </w:txbxContent>
+                </v:textbox>
+              </v:oval>
             </w:pict>
           </mc:Fallback>
         </mc:AlternateContent>
@@ -2172,7 +2163,7 @@
           </mc:Choice>
           <mc:Fallback>
             <w:pict>
-              <v:shape w14:anchorId="5F4F3081" id="Conector recto de flecha 193" o:spid="_x0000_s1026" type="#_x0000_t32" style="position:absolute;margin-left:549.35pt;margin-top:110.5pt;width:24.75pt;height:22.5pt;flip:y;z-index:251694080;visibility:visible;mso-wrap-style:square;mso-wrap-distance-left:9pt;mso-wrap-distance-top:0;mso-wrap-distance-right:9pt;mso-wrap-distance-bottom:0;mso-position-horizontal:absolute;mso-position-horizontal-relative:text;mso-position-vertical:absolute;mso-position-vertical-relative:text" o:gfxdata="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" strokecolor="#4472c4 [3204]" strokeweight=".5pt">
+              <v:shape w14:anchorId="3F360727" id="Conector recto de flecha 193" o:spid="_x0000_s1026" type="#_x0000_t32" style="position:absolute;margin-left:549.35pt;margin-top:110.5pt;width:24.75pt;height:22.5pt;flip:y;z-index:251694080;visibility:visible;mso-wrap-style:square;mso-wrap-distance-left:9pt;mso-wrap-distance-top:0;mso-wrap-distance-right:9pt;mso-wrap-distance-bottom:0;mso-position-horizontal:absolute;mso-position-horizontal-relative:text;mso-position-vertical:absolute;mso-position-vertical-relative:text" o:gfxdata="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" strokecolor="#4472c4 [3204]" strokeweight=".5pt">
                 <v:stroke dashstyle="longDash" endarrow="block" joinstyle="miter"/>
               </v:shape>
             </w:pict>
@@ -2259,78 +2250,6 @@
         <mc:AlternateContent>
           <mc:Choice Requires="wps">
             <w:drawing>
-              <wp:anchor distT="0" distB="0" distL="114300" distR="114300" simplePos="0" relativeHeight="251691008" behindDoc="0" locked="0" layoutInCell="1" allowOverlap="1">
-                <wp:simplePos x="0" y="0"/>
-                <wp:positionH relativeFrom="column">
-                  <wp:posOffset>5005070</wp:posOffset>
-                </wp:positionH>
-                <wp:positionV relativeFrom="paragraph">
-                  <wp:posOffset>1841500</wp:posOffset>
-                </wp:positionV>
-                <wp:extent cx="3048000" cy="1390650"/>
-                <wp:effectExtent l="0" t="38100" r="57150" b="19050"/>
-                <wp:wrapNone/>
-                <wp:docPr id="30" name="Conector: curvado 30"/>
-                <wp:cNvGraphicFramePr/>
-                <a:graphic xmlns:a="http://schemas.openxmlformats.org/drawingml/2006/main">
-                  <a:graphicData uri="http://schemas.microsoft.com/office/word/2010/wordprocessingShape">
-                    <wps:wsp>
-                      <wps:cNvCnPr/>
-                      <wps:spPr>
-                        <a:xfrm flipV="1">
-                          <a:off x="0" y="0"/>
-                          <a:ext cx="3048000" cy="1390650"/>
-                        </a:xfrm>
-                        <a:prstGeom prst="curvedConnector3">
-                          <a:avLst>
-                            <a:gd name="adj1" fmla="val 99063"/>
-                          </a:avLst>
-                        </a:prstGeom>
-                        <a:ln>
-                          <a:prstDash val="lgDash"/>
-                          <a:tailEnd type="triangle"/>
-                        </a:ln>
-                      </wps:spPr>
-                      <wps:style>
-                        <a:lnRef idx="1">
-                          <a:schemeClr val="accent1"/>
-                        </a:lnRef>
-                        <a:fillRef idx="0">
-                          <a:schemeClr val="accent1"/>
-                        </a:fillRef>
-                        <a:effectRef idx="0">
-                          <a:schemeClr val="accent1"/>
-                        </a:effectRef>
-                        <a:fontRef idx="minor">
-                          <a:schemeClr val="tx1"/>
-                        </a:fontRef>
-                      </wps:style>
-                      <wps:bodyPr/>
-                    </wps:wsp>
-                  </a:graphicData>
-                </a:graphic>
-              </wp:anchor>
-            </w:drawing>
-          </mc:Choice>
-          <mc:Fallback>
-            <w:pict>
-              <v:shape w14:anchorId="5A0D3080" id="Conector: curvado 30" o:spid="_x0000_s1026" type="#_x0000_t38" style="position:absolute;margin-left:394.1pt;margin-top:145pt;width:240pt;height:109.5pt;flip:y;z-index:251691008;visibility:visible;mso-wrap-style:square;mso-wrap-distance-left:9pt;mso-wrap-distance-top:0;mso-wrap-distance-right:9pt;mso-wrap-distance-bottom:0;mso-position-horizontal:absolute;mso-position-horizontal-relative:text;mso-position-vertical:absolute;mso-position-vertical-relative:text" o:gfxdata="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" adj="21398" strokecolor="#4472c4 [3204]" strokeweight=".5pt">
-                <v:stroke dashstyle="longDash" endarrow="block" joinstyle="miter"/>
-              </v:shape>
-            </w:pict>
-          </mc:Fallback>
-        </mc:AlternateContent>
-      </w:r>
-      <w:r>
-        <w:rPr>
-          <w:rFonts w:ascii="Arial" w:hAnsi="Arial" w:cs="Arial"/>
-          <w:noProof/>
-          <w:sz w:val="20"/>
-          <w:szCs w:val="20"/>
-        </w:rPr>
-        <mc:AlternateContent>
-          <mc:Choice Requires="wps">
-            <w:drawing>
               <wp:anchor distT="0" distB="0" distL="114300" distR="114300" simplePos="0" relativeHeight="251689984" behindDoc="0" locked="0" layoutInCell="1" allowOverlap="1">
                 <wp:simplePos x="0" y="0"/>
                 <wp:positionH relativeFrom="column">
@@ -2383,7 +2302,7 @@
           </mc:Choice>
           <mc:Fallback>
             <w:pict>
-              <v:shape w14:anchorId="5BC6011D" id="Conector recto de flecha 29" o:spid="_x0000_s1026" type="#_x0000_t32" style="position:absolute;margin-left:353.6pt;margin-top:128.5pt;width:.75pt;height:66.75pt;z-index:251689984;visibility:visible;mso-wrap-style:square;mso-wrap-distance-left:9pt;mso-wrap-distance-top:0;mso-wrap-distance-right:9pt;mso-wrap-distance-bottom:0;mso-position-horizontal:absolute;mso-position-horizontal-relative:text;mso-position-vertical:absolute;mso-position-vertical-relative:text" o:gfxdata="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" strokecolor="#4472c4 [3204]" strokeweight=".5pt">
+              <v:shape w14:anchorId="04EBEED1" id="Conector recto de flecha 29" o:spid="_x0000_s1026" type="#_x0000_t32" style="position:absolute;margin-left:353.6pt;margin-top:128.5pt;width:.75pt;height:66.75pt;z-index:251689984;visibility:visible;mso-wrap-style:square;mso-wrap-distance-left:9pt;mso-wrap-distance-top:0;mso-wrap-distance-right:9pt;mso-wrap-distance-bottom:0;mso-position-horizontal:absolute;mso-position-horizontal-relative:text;mso-position-vertical:absolute;mso-position-vertical-relative:text" o:gfxdata="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" strokecolor="#4472c4 [3204]" strokeweight=".5pt">
                 <v:stroke endarrow="block" joinstyle="miter"/>
               </v:shape>
             </w:pict>
@@ -2659,122 +2578,9 @@
           </mc:Choice>
           <mc:Fallback>
             <w:pict>
-              <v:shape w14:anchorId="5FC0F302" id="Conector recto de flecha 22" o:spid="_x0000_s1026" type="#_x0000_t32" style="position:absolute;margin-left:395.6pt;margin-top:69.25pt;width:46.5pt;height:27.75pt;flip:y;z-index:251682816;visibility:visible;mso-wrap-style:square;mso-wrap-distance-left:9pt;mso-wrap-distance-top:0;mso-wrap-distance-right:9pt;mso-wrap-distance-bottom:0;mso-position-horizontal:absolute;mso-position-horizontal-relative:text;mso-position-vertical:absolute;mso-position-vertical-relative:text" o:gfxdata="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" strokecolor="#4472c4 [3204]" strokeweight=".5pt">
+              <v:shape w14:anchorId="31E51CC8" id="Conector recto de flecha 22" o:spid="_x0000_s1026" type="#_x0000_t32" style="position:absolute;margin-left:395.6pt;margin-top:69.25pt;width:46.5pt;height:27.75pt;flip:y;z-index:251682816;visibility:visible;mso-wrap-style:square;mso-wrap-distance-left:9pt;mso-wrap-distance-top:0;mso-wrap-distance-right:9pt;mso-wrap-distance-bottom:0;mso-position-horizontal:absolute;mso-position-horizontal-relative:text;mso-position-vertical:absolute;mso-position-vertical-relative:text" o:gfxdata="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" strokecolor="#4472c4 [3204]" strokeweight=".5pt">
                 <v:stroke endarrow="block" joinstyle="miter"/>
               </v:shape>
-            </w:pict>
-          </mc:Fallback>
-        </mc:AlternateContent>
-      </w:r>
-      <w:r>
-        <w:rPr>
-          <w:rFonts w:ascii="Arial" w:hAnsi="Arial" w:cs="Arial"/>
-          <w:noProof/>
-          <w:sz w:val="20"/>
-          <w:szCs w:val="20"/>
-        </w:rPr>
-        <mc:AlternateContent>
-          <mc:Choice Requires="wps">
-            <w:drawing>
-              <wp:anchor distT="0" distB="0" distL="114300" distR="114300" simplePos="0" relativeHeight="251680768" behindDoc="0" locked="0" layoutInCell="1" allowOverlap="1" wp14:anchorId="284FEC6D" wp14:editId="1D2DD868">
-                <wp:simplePos x="0" y="0"/>
-                <wp:positionH relativeFrom="column">
-                  <wp:posOffset>7357744</wp:posOffset>
-                </wp:positionH>
-                <wp:positionV relativeFrom="paragraph">
-                  <wp:posOffset>803275</wp:posOffset>
-                </wp:positionV>
-                <wp:extent cx="1190625" cy="876300"/>
-                <wp:effectExtent l="0" t="0" r="28575" b="19050"/>
-                <wp:wrapNone/>
-                <wp:docPr id="20" name="Elipse 20"/>
-                <wp:cNvGraphicFramePr/>
-                <a:graphic xmlns:a="http://schemas.openxmlformats.org/drawingml/2006/main">
-                  <a:graphicData uri="http://schemas.microsoft.com/office/word/2010/wordprocessingShape">
-                    <wps:wsp>
-                      <wps:cNvSpPr/>
-                      <wps:spPr>
-                        <a:xfrm>
-                          <a:off x="0" y="0"/>
-                          <a:ext cx="1190625" cy="876300"/>
-                        </a:xfrm>
-                        <a:prstGeom prst="ellipse">
-                          <a:avLst/>
-                        </a:prstGeom>
-                      </wps:spPr>
-                      <wps:style>
-                        <a:lnRef idx="2">
-                          <a:schemeClr val="accent2"/>
-                        </a:lnRef>
-                        <a:fillRef idx="1">
-                          <a:schemeClr val="lt1"/>
-                        </a:fillRef>
-                        <a:effectRef idx="0">
-                          <a:schemeClr val="accent2"/>
-                        </a:effectRef>
-                        <a:fontRef idx="minor">
-                          <a:schemeClr val="dk1"/>
-                        </a:fontRef>
-                      </wps:style>
-                      <wps:txbx>
-                        <w:txbxContent>
-                          <w:p>
-                            <w:pPr>
-                              <w:jc w:val="center"/>
-                              <w:rPr>
-                                <w:lang w:val="es-ES"/>
-                              </w:rPr>
-                            </w:pPr>
-                            <w:r>
-                              <w:rPr>
-                                <w:lang w:val="es-ES"/>
-                              </w:rPr>
-                              <w:t>Agente resultado</w:t>
-                            </w:r>
-                          </w:p>
-                        </w:txbxContent>
-                      </wps:txbx>
-                      <wps:bodyPr rot="0" spcFirstLastPara="0" vertOverflow="overflow" horzOverflow="overflow" vert="horz" wrap="square" lIns="91440" tIns="45720" rIns="91440" bIns="45720" numCol="1" spcCol="0" rtlCol="0" fromWordArt="0" anchor="ctr" anchorCtr="0" forceAA="0" compatLnSpc="1">
-                        <a:prstTxWarp prst="textNoShape">
-                          <a:avLst/>
-                        </a:prstTxWarp>
-                        <a:noAutofit/>
-                      </wps:bodyPr>
-                    </wps:wsp>
-                  </a:graphicData>
-                </a:graphic>
-                <wp14:sizeRelH relativeFrom="margin">
-                  <wp14:pctWidth>0</wp14:pctWidth>
-                </wp14:sizeRelH>
-                <wp14:sizeRelV relativeFrom="margin">
-                  <wp14:pctHeight>0</wp14:pctHeight>
-                </wp14:sizeRelV>
-              </wp:anchor>
-            </w:drawing>
-          </mc:Choice>
-          <mc:Fallback>
-            <w:pict>
-              <v:oval w14:anchorId="284FEC6D" id="Elipse 20" o:spid="_x0000_s1030" style="position:absolute;left:0;text-align:left;margin-left:579.35pt;margin-top:63.25pt;width:93.75pt;height:69pt;z-index:251680768;visibility:visible;mso-wrap-style:square;mso-width-percent:0;mso-height-percent:0;mso-wrap-distance-left:9pt;mso-wrap-distance-top:0;mso-wrap-distance-right:9pt;mso-wrap-distance-bottom:0;mso-position-horizontal:absolute;mso-position-horizontal-relative:text;mso-position-vertical:absolute;mso-position-vertical-relative:text;mso-width-percent:0;mso-height-percent:0;mso-width-relative:margin;mso-height-relative:margin;v-text-anchor:middle" o:gfxdata="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" fillcolor="white [3201]" strokecolor="#ed7d31 [3205]" strokeweight="1pt">
-                <v:stroke joinstyle="miter"/>
-                <v:textbox>
-                  <w:txbxContent>
-                    <w:p>
-                      <w:pPr>
-                        <w:jc w:val="center"/>
-                        <w:rPr>
-                          <w:lang w:val="es-ES"/>
-                        </w:rPr>
-                      </w:pPr>
-                      <w:r>
-                        <w:rPr>
-                          <w:lang w:val="es-ES"/>
-                        </w:rPr>
-                        <w:t>Agente resultado</w:t>
-                      </w:r>
-                    </w:p>
-                  </w:txbxContent>
-                </v:textbox>
-              </v:oval>
             </w:pict>
           </mc:Fallback>
         </mc:AlternateContent>

</xml_diff>